<commit_message>
Ajout de la discussion atypique de l'Acte1
</commit_message>
<xml_diff>
--- a/Acte1_La_folie_commence.docx
+++ b/Acte1_La_folie_commence.docx
@@ -63,6 +63,250 @@
       <w:r>
         <w:rPr/>
         <w:t>Au centre de la pièce, un VALET (environ 30 ans, vêtu d'un uniforme légèrement trop grand et usé) observe son MAÎTRE (un homme d'âge indéterminé, vêtu d'un costume élégant mais défraîchi). Le Maître est assis dans un fauteuil, les yeux fixés sur un point invisible au plafond, et il marmonne des phrases incohérentes.</w:t>
+      </w:r>
+    </w:p>
+    <w:p>
+      <w:pPr>
+        <w:pStyle w:val="BodyText"/>
+        <w:bidi w:val="0"/>
+        <w:jc w:val="start"/>
+        <w:rPr/>
+      </w:pPr>
+      <w:r>
+        <w:rPr/>
+      </w:r>
+    </w:p>
+    <w:p>
+      <w:pPr>
+        <w:pStyle w:val="BodyText"/>
+        <w:bidi w:val="0"/>
+        <w:jc w:val="start"/>
+        <w:rPr/>
+      </w:pPr>
+      <w:r>
+        <w:rPr>
+          <w:rStyle w:val="Strong"/>
+        </w:rPr>
+        <w:t>VALET</w:t>
+      </w:r>
+      <w:r>
+        <w:rPr/>
+        <w:t xml:space="preserve"> (à lui-même, à voix basse) ... Encore une journée à essayer de déchiffrer les humeurs de Monsieur. Hier, il voulait un bain de pieds avec de l'eau de source et des pétales de roses. Aujourd'hui...</w:t>
+      </w:r>
+    </w:p>
+    <w:p>
+      <w:pPr>
+        <w:pStyle w:val="BodyText"/>
+        <w:rPr/>
+      </w:pPr>
+      <w:r>
+        <w:rPr/>
+        <w:t>(Le Maître se lève brusquement et se met à marcher en rond, en agitant les bras)</w:t>
+      </w:r>
+    </w:p>
+    <w:p>
+      <w:pPr>
+        <w:pStyle w:val="BodyText"/>
+        <w:rPr/>
+      </w:pPr>
+      <w:r>
+        <w:rPr>
+          <w:rStyle w:val="Strong"/>
+        </w:rPr>
+        <w:t>VALET</w:t>
+      </w:r>
+      <w:r>
+        <w:rPr/>
+        <w:t xml:space="preserve"> (s'approchant prudemment) Monsieur ? Tout va bien ?</w:t>
+      </w:r>
+    </w:p>
+    <w:p>
+      <w:pPr>
+        <w:pStyle w:val="BodyText"/>
+        <w:rPr/>
+      </w:pPr>
+      <w:r>
+        <w:rPr>
+          <w:rStyle w:val="Strong"/>
+        </w:rPr>
+        <w:t>MAÎTRE</w:t>
+      </w:r>
+      <w:r>
+        <w:rPr/>
+        <w:t xml:space="preserve"> (sans s'arrêter) Les poissons volent ! Les arbres parlent ! Et les nuages... les nuages chantent des opéras !</w:t>
+      </w:r>
+    </w:p>
+    <w:p>
+      <w:pPr>
+        <w:pStyle w:val="BodyText"/>
+        <w:rPr/>
+      </w:pPr>
+      <w:r>
+        <w:rPr>
+          <w:rStyle w:val="Strong"/>
+        </w:rPr>
+        <w:t>VALET</w:t>
+      </w:r>
+      <w:r>
+        <w:rPr/>
+        <w:t xml:space="preserve"> (notant mentalement) Poissons volants, arbres parlants, opéras de nuages... Intéressant.</w:t>
+      </w:r>
+    </w:p>
+    <w:p>
+      <w:pPr>
+        <w:pStyle w:val="BodyText"/>
+        <w:rPr/>
+      </w:pPr>
+      <w:r>
+        <w:rPr/>
+        <w:t>(Il sort un petit carnet et un crayon de sa poche et commence à griffonner)</w:t>
+      </w:r>
+    </w:p>
+    <w:p>
+      <w:pPr>
+        <w:pStyle w:val="BodyText"/>
+        <w:rPr/>
+      </w:pPr>
+      <w:r>
+        <w:rPr>
+          <w:rStyle w:val="Strong"/>
+        </w:rPr>
+        <w:t>MAÎTRE</w:t>
+      </w:r>
+      <w:r>
+        <w:rPr/>
+        <w:t xml:space="preserve"> (s'arrêtant net) Mais où sont les pingouins ? J'ai besoin de pingouins !</w:t>
+      </w:r>
+    </w:p>
+    <w:p>
+      <w:pPr>
+        <w:pStyle w:val="BodyText"/>
+        <w:rPr/>
+      </w:pPr>
+      <w:r>
+        <w:rPr>
+          <w:rStyle w:val="Strong"/>
+        </w:rPr>
+        <w:t>VALET</w:t>
+      </w:r>
+      <w:r>
+        <w:rPr/>
+        <w:t xml:space="preserve"> (avec un sourire contraint) Euh... Monsieur, je crains que nous n'ayons pas de pingouins sous la main pour l'instant.</w:t>
+      </w:r>
+    </w:p>
+    <w:p>
+      <w:pPr>
+        <w:pStyle w:val="BodyText"/>
+        <w:rPr/>
+      </w:pPr>
+      <w:r>
+        <w:rPr>
+          <w:rStyle w:val="Strong"/>
+        </w:rPr>
+        <w:t>MAÎTRE</w:t>
+      </w:r>
+      <w:r>
+        <w:rPr/>
+        <w:t xml:space="preserve"> (déçu) Pas de pingouins...</w:t>
+      </w:r>
+    </w:p>
+    <w:p>
+      <w:pPr>
+        <w:pStyle w:val="BodyText"/>
+        <w:rPr/>
+      </w:pPr>
+      <w:r>
+        <w:rPr/>
+        <w:t>(Il retourne s'asseoir dans son fauteuil, l'air abattu)</w:t>
+      </w:r>
+    </w:p>
+    <w:p>
+      <w:pPr>
+        <w:pStyle w:val="BodyText"/>
+        <w:rPr/>
+      </w:pPr>
+      <w:r>
+        <w:rPr>
+          <w:rStyle w:val="Strong"/>
+        </w:rPr>
+        <w:t>VALET</w:t>
+      </w:r>
+      <w:r>
+        <w:rPr/>
+        <w:t xml:space="preserve"> (à lui-même) Décidément, chaque jour est une nouvelle aventure avec Monsieur.</w:t>
+      </w:r>
+    </w:p>
+    <w:p>
+      <w:pPr>
+        <w:pStyle w:val="BodyText"/>
+        <w:rPr/>
+      </w:pPr>
+      <w:r>
+        <w:rPr/>
+        <w:t>(Il se tourne vers le public)</w:t>
+      </w:r>
+    </w:p>
+    <w:p>
+      <w:pPr>
+        <w:pStyle w:val="BodyText"/>
+        <w:rPr/>
+      </w:pPr>
+      <w:r>
+        <w:rPr>
+          <w:rStyle w:val="Strong"/>
+        </w:rPr>
+        <w:t>VALET</w:t>
+      </w:r>
+      <w:r>
+        <w:rPr/>
+        <w:t xml:space="preserve"> (chuchotant) Entre vous et moi, je crois qu'il a un peu... comment dire... perdu les pédales. Mais bon, il paie bien. Et puis, au fond, sa folie est plutôt divertissante.</w:t>
+      </w:r>
+    </w:p>
+    <w:p>
+      <w:pPr>
+        <w:pStyle w:val="BodyText"/>
+        <w:rPr/>
+      </w:pPr>
+      <w:r>
+        <w:rPr/>
+        <w:t>(Le Maître se lève à nouveau et se met à danser, en chantant une chanson paillarde à tue-tête)</w:t>
+      </w:r>
+    </w:p>
+    <w:p>
+      <w:pPr>
+        <w:pStyle w:val="BodyText"/>
+        <w:rPr/>
+      </w:pPr>
+      <w:r>
+        <w:rPr>
+          <w:rStyle w:val="Strong"/>
+        </w:rPr>
+        <w:t>VALET</w:t>
+      </w:r>
+      <w:r>
+        <w:rPr/>
+        <w:t xml:space="preserve"> (secouant la tête) Et c'est reparti...</w:t>
+      </w:r>
+    </w:p>
+    <w:p>
+      <w:pPr>
+        <w:pStyle w:val="BodyText"/>
+        <w:rPr/>
+      </w:pPr>
+      <w:r>
+        <w:rPr/>
+        <w:t>(Il soupire et se dirige vers le Maître, prêt à le suivre dans sa danse absurde)</w:t>
+      </w:r>
+    </w:p>
+    <w:p>
+      <w:pPr>
+        <w:pStyle w:val="BodyText"/>
+        <w:bidi w:val="0"/>
+        <w:jc w:val="start"/>
+        <w:rPr/>
+      </w:pPr>
+      <w:r>
+        <w:rPr/>
       </w:r>
     </w:p>
     <w:p>

</xml_diff>

<commit_message>
Ajout du FON NOIR Acte1
</commit_message>
<xml_diff>
--- a/Acte1_La_folie_commence.docx
+++ b/Acte1_La_folie_commence.docx
@@ -296,6 +296,31 @@
       <w:r>
         <w:rPr/>
         <w:t>(Il soupire et se dirige vers le Maître, prêt à le suivre dans sa danse absurde)</w:t>
+      </w:r>
+    </w:p>
+    <w:p>
+      <w:pPr>
+        <w:pStyle w:val="BodyText"/>
+        <w:rPr/>
+      </w:pPr>
+      <w:r>
+        <w:rPr/>
+      </w:r>
+    </w:p>
+    <w:p>
+      <w:pPr>
+        <w:pStyle w:val="BodyText"/>
+        <w:rPr>
+          <w:b/>
+          <w:bCs/>
+        </w:rPr>
+      </w:pPr>
+      <w:r>
+        <w:rPr>
+          <w:b/>
+          <w:bCs/>
+        </w:rPr>
+        <w:t>FOND NOIR</w:t>
       </w:r>
     </w:p>
     <w:p>

</xml_diff>

<commit_message>
Ajout d'une didascalie Acte1
</commit_message>
<xml_diff>
--- a/Acte1_La_folie_commence.docx
+++ b/Acte1_La_folie_commence.docx
@@ -295,7 +295,15 @@
       </w:pPr>
       <w:r>
         <w:rPr/>
-        <w:t>(Il soupire et se dirige vers le Maître, prêt à le suivre dans sa danse absurde)</w:t>
+        <w:t xml:space="preserve">(Il soupire et se dirige vers le Maître, prêt à le suivre dans sa danse absurde </w:t>
+      </w:r>
+      <w:r>
+        <w:rPr/>
+        <w:t>avec un air intrigué</w:t>
+      </w:r>
+      <w:r>
+        <w:rPr/>
+        <w:t>)</w:t>
       </w:r>
     </w:p>
     <w:p>

</xml_diff>

<commit_message>
Ajout d'une autre didascalie Acte1
</commit_message>
<xml_diff>
--- a/Acte1_La_folie_commence.docx
+++ b/Acte1_La_folie_commence.docx
@@ -295,11 +295,11 @@
       </w:pPr>
       <w:r>
         <w:rPr/>
-        <w:t xml:space="preserve">(Il soupire et se dirige vers le Maître, prêt à le suivre dans sa danse absurde </w:t>
-      </w:r>
-      <w:r>
-        <w:rPr/>
-        <w:t>avec un air intrigué</w:t>
+        <w:t xml:space="preserve">(Il soupire et se dirige vers le Maître, prêt à le suivre dans sa danse absurde avec un air intrigué </w:t>
+      </w:r>
+      <w:r>
+        <w:rPr/>
+        <w:t>avec excitation</w:t>
       </w:r>
       <w:r>
         <w:rPr/>

</xml_diff>